<commit_message>
Can now update json file when you repick the file. Also got rid of json file that stores the names of the embedded files; now searches current directory for embedded files
</commit_message>
<xml_diff>
--- a/main/DeclarationofSentiments.docx
+++ b/main/DeclarationofSentiments.docx
@@ -1,6 +1,6 @@
 
 <file path=word/document.xml><?xml version="1.0" encoding="utf-8"?>
-<w:document xmlns:wpc="http://schemas.microsoft.com/office/word/2010/wordprocessingCanvas" xmlns:cx="http://schemas.microsoft.com/office/drawing/2014/chartex" xmlns:cx1="http://schemas.microsoft.com/office/drawing/2015/9/8/chartex" xmlns:cx2="http://schemas.microsoft.com/office/drawing/2015/10/21/chartex" xmlns:cx3="http://schemas.microsoft.com/office/drawing/2016/5/9/chartex" xmlns:cx4="http://schemas.microsoft.com/office/drawing/2016/5/10/chartex" xmlns:cx5="http://schemas.microsoft.com/office/drawing/2016/5/11/chartex" xmlns:cx6="http://schemas.microsoft.com/office/drawing/2016/5/12/chartex" xmlns:cx7="http://schemas.microsoft.com/office/drawing/2016/5/13/chartex" xmlns:cx8="http://schemas.microsoft.com/office/drawing/2016/5/14/chartex" xmlns:mc="http://schemas.openxmlformats.org/markup-compatibility/2006" xmlns:aink="http://schemas.microsoft.com/office/drawing/2016/ink" xmlns:am3d="http://schemas.microsoft.com/office/drawing/2017/model3d" xmlns:o="urn:schemas-microsoft-com:office:office" xmlns:oel="http://schemas.microsoft.com/office/2019/extlst" xmlns:r="http://schemas.openxmlformats.org/officeDocument/2006/relationships" xmlns:m="http://schemas.openxmlformats.org/officeDocument/2006/math" xmlns:v="urn:schemas-microsoft-com:vml" xmlns:wp14="http://schemas.microsoft.com/office/word/2010/wordprocessingDrawing" xmlns:wp="http://schemas.openxmlformats.org/drawingml/2006/wordprocessingDrawing" xmlns:w10="urn:schemas-microsoft-com:office:word" xmlns:w="http://schemas.openxmlformats.org/wordprocessingml/2006/main" xmlns:w14="http://schemas.microsoft.com/office/word/2010/wordml" xmlns:w15="http://schemas.microsoft.com/office/word/2012/wordml" xmlns:w16cex="http://schemas.microsoft.com/office/word/2018/wordml/cex" xmlns:w16cid="http://schemas.microsoft.com/office/word/2016/wordml/cid" xmlns:w16="http://schemas.microsoft.com/office/word/2018/wordml" xmlns:w16du="http://schemas.microsoft.com/office/word/2023/wordml/word16du" xmlns:w16sdtdh="http://schemas.microsoft.com/office/word/2020/wordml/sdtdatahash" xmlns:w16se="http://schemas.microsoft.com/office/word/2015/wordml/symex" xmlns:wpg="http://schemas.microsoft.com/office/word/2010/wordprocessingGroup" xmlns:wpi="http://schemas.microsoft.com/office/word/2010/wordprocessingInk" xmlns:wne="http://schemas.microsoft.com/office/word/2006/wordml" xmlns:wps="http://schemas.microsoft.com/office/word/2010/wordprocessingShape" mc:Ignorable="w14 w15 w16se w16cid w16 w16cex w16sdtdh wp14">
+<w:document xmlns:wpc="http://schemas.microsoft.com/office/word/2010/wordprocessingCanvas" xmlns:cx="http://schemas.microsoft.com/office/drawing/2014/chartex" xmlns:cx1="http://schemas.microsoft.com/office/drawing/2015/9/8/chartex" xmlns:cx2="http://schemas.microsoft.com/office/drawing/2015/10/21/chartex" xmlns:cx3="http://schemas.microsoft.com/office/drawing/2016/5/9/chartex" xmlns:cx4="http://schemas.microsoft.com/office/drawing/2016/5/10/chartex" xmlns:cx5="http://schemas.microsoft.com/office/drawing/2016/5/11/chartex" xmlns:cx6="http://schemas.microsoft.com/office/drawing/2016/5/12/chartex" xmlns:cx7="http://schemas.microsoft.com/office/drawing/2016/5/13/chartex" xmlns:cx8="http://schemas.microsoft.com/office/drawing/2016/5/14/chartex" xmlns:mc="http://schemas.openxmlformats.org/markup-compatibility/2006" xmlns:aink="http://schemas.microsoft.com/office/drawing/2016/ink" xmlns:am3d="http://schemas.microsoft.com/office/drawing/2017/model3d" xmlns:o="urn:schemas-microsoft-com:office:office" xmlns:oel="http://schemas.microsoft.com/office/2019/extlst" xmlns:r="http://schemas.openxmlformats.org/officeDocument/2006/relationships" xmlns:m="http://schemas.openxmlformats.org/officeDocument/2006/math" xmlns:v="urn:schemas-microsoft-com:vml" xmlns:wp14="http://schemas.microsoft.com/office/word/2010/wordprocessingDrawing" xmlns:wp="http://schemas.openxmlformats.org/drawingml/2006/wordprocessingDrawing" xmlns:w10="urn:schemas-microsoft-com:office:word" xmlns:w="http://schemas.openxmlformats.org/wordprocessingml/2006/main" xmlns:w14="http://schemas.microsoft.com/office/word/2010/wordml" xmlns:w15="http://schemas.microsoft.com/office/word/2012/wordml" xmlns:w16cex="http://schemas.microsoft.com/office/word/2018/wordml/cex" xmlns:w16cid="http://schemas.microsoft.com/office/word/2016/wordml/cid" xmlns:w16="http://schemas.microsoft.com/office/word/2018/wordml" xmlns:w16sdtdh="http://schemas.microsoft.com/office/word/2020/wordml/sdtdatahash" xmlns:w16se="http://schemas.microsoft.com/office/word/2015/wordml/symex" xmlns:wpg="http://schemas.microsoft.com/office/word/2010/wordprocessingGroup" xmlns:wpi="http://schemas.microsoft.com/office/word/2010/wordprocessingInk" xmlns:wne="http://schemas.microsoft.com/office/word/2006/wordml" xmlns:wps="http://schemas.microsoft.com/office/word/2010/wordprocessingShape" mc:Ignorable="w14 w15 w16se w16cid w16 w16cex w16sdtdh wp14">
   <w:body>
     <w:p>
       <w:pPr>
@@ -65,49 +65,7 @@
           <w:sz w:val="21"/>
           <w:szCs w:val="21"/>
         </w:rPr>
-        <w:t xml:space="preserve">We hold these truths to be self-evident; that all men and women are created equal; that they are endowed by their Creator with certain inalienable rights; that among these are life, liberty, and the pursuit of happiness; that to secure these rights governments are instituted, deriving their just powers from the consent of the governed. Whenever any form of government becomes destructive of these ends, it is the right of those who suffer from it to refuse allegiance to it, and to insist upon the institution of a new government, laying its foundation on such principles, and organizing its powers in such form, as to them shall seem most likely to </w:t>
-      </w:r>
-      <w:proofErr w:type="spellStart"/>
-      <w:proofErr w:type="gramStart"/>
-      <w:r>
-        <w:rPr>
-          <w:rFonts w:ascii="Arial" w:hAnsi="Arial" w:cs="Arial"/>
-          <w:color w:val="202122"/>
-          <w:sz w:val="21"/>
-          <w:szCs w:val="21"/>
-        </w:rPr>
-        <w:t>effect</w:t>
-      </w:r>
-      <w:proofErr w:type="spellEnd"/>
-      <w:proofErr w:type="gramEnd"/>
-      <w:r>
-        <w:rPr>
-          <w:rFonts w:ascii="Arial" w:hAnsi="Arial" w:cs="Arial"/>
-          <w:color w:val="202122"/>
-          <w:sz w:val="21"/>
-          <w:szCs w:val="21"/>
-        </w:rPr>
-        <w:t xml:space="preserve"> their safety and happiness. Prudence, indeed, will dictate that governments long established should not be changed for light and transient causes; and, accordingly, all experience hath shown that mankind </w:t>
-      </w:r>
-      <w:proofErr w:type="gramStart"/>
-      <w:r>
-        <w:rPr>
-          <w:rFonts w:ascii="Arial" w:hAnsi="Arial" w:cs="Arial"/>
-          <w:color w:val="202122"/>
-          <w:sz w:val="21"/>
-          <w:szCs w:val="21"/>
-        </w:rPr>
-        <w:t>are</w:t>
-      </w:r>
-      <w:proofErr w:type="gramEnd"/>
-      <w:r>
-        <w:rPr>
-          <w:rFonts w:ascii="Arial" w:hAnsi="Arial" w:cs="Arial"/>
-          <w:color w:val="202122"/>
-          <w:sz w:val="21"/>
-          <w:szCs w:val="21"/>
-        </w:rPr>
-        <w:t xml:space="preserve"> more disposed to suffer, while evils are sufferable, than to right themselves by abolishing the forms to which they were accustomed. But when a long train of abuses and usurpations, pursuing invariably the same object, evinces a design to reduce them under absolute despotism, it is their duty to throw off such government, and to provide new guards for their future security. Such has been the patient sufferance of the women under this government, and such is now the necessity which constrains them to demand the equal station to which they are entitled.</w:t>
+        <w:t>We hold these truths to be self-evident; that all men and women are created equal; that they are endowed by their Creator with certain inalienable rights; that among these are life, liberty, and the pursuit of happiness; that to secure these rights governments are instituted, deriving their just powers from the consent of the governed. Whenever any form of government becomes destructive of these ends, it is the right of those who suffer from it to refuse allegiance to it, and to insist upon the institution of a new government, laying its foundation on such principles, and organizing its powers in such form, as to them shall seem most likely to effect their safety and happiness. Prudence, indeed, will dictate that governments long established should not be changed for light and transient causes; and, accordingly, all experience hath shown that mankind are more disposed to suffer, while evils are sufferable, than to right themselves by abolishing the forms to which they were accustomed. But when a long train of abuses and usurpations, pursuing invariably the same object, evinces a design to reduce them under absolute despotism, it is their duty to throw off such government, and to provide new guards for their future security. Such has been the patient sufferance of the women under this government, and such is now the necessity which constrains them to demand the equal station to which they are entitled.</w:t>
       </w:r>
     </w:p>
     <w:p>
@@ -283,27 +241,7 @@
           <w:sz w:val="21"/>
           <w:szCs w:val="21"/>
         </w:rPr>
-        <w:t xml:space="preserve">He has made her morally, an irresponsible being, as she can commit many crimes with impunity, provided they be done in the presence of her husband. In the covenant of marriage, she is compelled to promise obedience to her husband, he </w:t>
-      </w:r>
-      <w:proofErr w:type="gramStart"/>
-      <w:r>
-        <w:rPr>
-          <w:rFonts w:ascii="Arial" w:hAnsi="Arial" w:cs="Arial"/>
-          <w:color w:val="202122"/>
-          <w:sz w:val="21"/>
-          <w:szCs w:val="21"/>
-        </w:rPr>
-        <w:t>becoming</w:t>
-      </w:r>
-      <w:proofErr w:type="gramEnd"/>
-      <w:r>
-        <w:rPr>
-          <w:rFonts w:ascii="Arial" w:hAnsi="Arial" w:cs="Arial"/>
-          <w:color w:val="202122"/>
-          <w:sz w:val="21"/>
-          <w:szCs w:val="21"/>
-        </w:rPr>
-        <w:t>, to all intents and purposes, her master - the law giving him power to deprive her of her liberty, and to administer chastisement.</w:t>
+        <w:t>He has made her morally, an irresponsible being, as she can commit many crimes with impunity, provided they be done in the presence of her husband. In the covenant of marriage, she is compelled to promise obedience to her husband, he becoming, to all intents and purposes, her master - the law giving him power to deprive her of her liberty, and to administer chastisement.</w:t>
       </w:r>
     </w:p>
     <w:p>
@@ -546,29 +484,7 @@
           <w:sz w:val="21"/>
           <w:szCs w:val="21"/>
         </w:rPr>
-        <w:t xml:space="preserve">In entering upon the great work before us, we anticipate no small amount of misconception, misrepresentation, and ridicule; but we shall use every instrumentality within our power to </w:t>
-      </w:r>
-      <w:proofErr w:type="spellStart"/>
-      <w:proofErr w:type="gramStart"/>
-      <w:r>
-        <w:rPr>
-          <w:rFonts w:ascii="Arial" w:hAnsi="Arial" w:cs="Arial"/>
-          <w:color w:val="202122"/>
-          <w:sz w:val="21"/>
-          <w:szCs w:val="21"/>
-        </w:rPr>
-        <w:t>effect</w:t>
-      </w:r>
-      <w:proofErr w:type="spellEnd"/>
-      <w:proofErr w:type="gramEnd"/>
-      <w:r>
-        <w:rPr>
-          <w:rFonts w:ascii="Arial" w:hAnsi="Arial" w:cs="Arial"/>
-          <w:color w:val="202122"/>
-          <w:sz w:val="21"/>
-          <w:szCs w:val="21"/>
-        </w:rPr>
-        <w:t xml:space="preserve"> our object. We shall employ agents, circulate tracts, petition the State and national Legislatures, and endeavor to enlist the pulpit and the press in our behalf. We hope this Convention will be followed by a series of Conventions, embracing every part of the country.</w:t>
+        <w:t>In entering upon the great work before us, we anticipate no small amount of misconception, misrepresentation, and ridicule; but we shall use every instrumentality within our power to effect our object. We shall employ agents, circulate tracts, petition the State and national Legislatures, and endeavor to enlist the pulpit and the press in our behalf. We hope this Convention will be followed by a series of Conventions, embracing every part of the country.</w:t>
       </w:r>
     </w:p>
     <w:p>
@@ -593,6 +509,7 @@
         <w:t>Firmly relying upon the final triumph of the Right and the True, we do this day affix our signatures to this declaration.</w:t>
       </w:r>
     </w:p>
+    <w:p/>
     <w:p/>
     <w:sectPr>
       <w:pgSz w:w="12240" w:h="15840"/>
@@ -1004,6 +921,10 @@
   <w:style w:type="paragraph" w:default="1" w:styleId="Normal">
     <w:name w:val="Normal"/>
     <w:qFormat/>
+    <w:rsid w:val="00460FE4"/>
+    <w:pPr>
+      <w:spacing w:line="256" w:lineRule="auto"/>
+    </w:pPr>
   </w:style>
   <w:style w:type="character" w:default="1" w:styleId="DefaultParagraphFont">
     <w:name w:val="Default Paragraph Font"/>

</xml_diff>